<commit_message>
final commit week 7
</commit_message>
<xml_diff>
--- a/Week7 - Payroll - Lab Report.docx
+++ b/Week7 - Payroll - Lab Report.docx
@@ -86,7 +86,16 @@
         <w:jc w:val="center"/>
       </w:pPr>
       <w:r>
-        <w:t>24 July 2022</w:t>
+        <w:t>21</w:t>
+      </w:r>
+      <w:r>
+        <w:t xml:space="preserve"> </w:t>
+      </w:r>
+      <w:r>
+        <w:t xml:space="preserve">August </w:t>
+      </w:r>
+      <w:r>
+        <w:t>2022</w:t>
       </w:r>
     </w:p>
     <w:p>
@@ -127,9 +136,9 @@
       <w:r>
         <w:lastRenderedPageBreak/>
         <w:drawing>
-          <wp:inline distT="0" distB="0" distL="0" distR="0" wp14:anchorId="2A8EF12B" wp14:editId="4035E760">
-            <wp:extent cx="4370832" cy="3557016"/>
-            <wp:effectExtent l="0" t="0" r="0" b="5715"/>
+          <wp:inline distT="0" distB="0" distL="0" distR="0" wp14:anchorId="7A42B31B" wp14:editId="5724120D">
+            <wp:extent cx="5943600" cy="6004560"/>
+            <wp:effectExtent l="0" t="0" r="0" b="0"/>
             <wp:docPr id="1" name="Picture 1" descr="Text&#10;&#10;Description automatically generated"/>
             <wp:cNvGraphicFramePr>
               <a:graphicFrameLocks xmlns:a="http://schemas.openxmlformats.org/drawingml/2006/main" noChangeAspect="1"/>
@@ -150,7 +159,7 @@
                   <pic:spPr>
                     <a:xfrm>
                       <a:off x="0" y="0"/>
-                      <a:ext cx="4370832" cy="3557016"/>
+                      <a:ext cx="5943600" cy="6004560"/>
                     </a:xfrm>
                     <a:prstGeom prst="rect">
                       <a:avLst/>
@@ -187,10 +196,14 @@
         <w:keepNext/>
       </w:pPr>
       <w:r>
+        <w:rPr>
+          <w:noProof/>
+        </w:rPr>
+        <w:lastRenderedPageBreak/>
         <w:drawing>
-          <wp:inline distT="0" distB="0" distL="0" distR="0" wp14:anchorId="2CEA6278" wp14:editId="6EFA11C2">
-            <wp:extent cx="4956048" cy="3520440"/>
-            <wp:effectExtent l="0" t="0" r="0" b="3810"/>
+          <wp:inline distT="0" distB="0" distL="0" distR="0" wp14:anchorId="2CEA6278" wp14:editId="618D2B48">
+            <wp:extent cx="6369380" cy="4524375"/>
+            <wp:effectExtent l="0" t="0" r="0" b="0"/>
             <wp:docPr id="7" name="Picture 7" descr="Text&#10;&#10;Description automatically generated"/>
             <wp:cNvGraphicFramePr>
               <a:graphicFrameLocks xmlns:a="http://schemas.openxmlformats.org/drawingml/2006/main" noChangeAspect="1"/>
@@ -211,7 +224,7 @@
                   <pic:spPr>
                     <a:xfrm>
                       <a:off x="0" y="0"/>
-                      <a:ext cx="4956048" cy="3520440"/>
+                      <a:ext cx="6376303" cy="4529293"/>
                     </a:xfrm>
                     <a:prstGeom prst="rect">
                       <a:avLst/>
@@ -229,23 +242,17 @@
         <w:pStyle w:val="Caption"/>
       </w:pPr>
       <w:r>
-        <w:t xml:space="preserve">Figure </w:t>
-      </w:r>
-      <w:r>
-        <w:t>2</w:t>
-      </w:r>
-      <w:r>
-        <w:t>: Screenshot of code in Visual Studio</w:t>
+        <w:t>Figure 2: Screenshot of code in Visual Studio</w:t>
       </w:r>
     </w:p>
     <w:p>
       <w:r>
         <w:lastRenderedPageBreak/>
         <w:drawing>
-          <wp:inline distT="0" distB="0" distL="0" distR="0" wp14:anchorId="33D298CF" wp14:editId="151280FF">
-            <wp:extent cx="4334256" cy="3511296"/>
-            <wp:effectExtent l="0" t="0" r="0" b="0"/>
-            <wp:docPr id="8" name="Picture 8" descr="A screenshot of a computer&#10;&#10;Description automatically generated with medium confidence"/>
+          <wp:inline distT="0" distB="0" distL="0" distR="0" wp14:anchorId="59E27A4B" wp14:editId="594DEDBF">
+            <wp:extent cx="5943600" cy="3497580"/>
+            <wp:effectExtent l="0" t="0" r="0" b="7620"/>
+            <wp:docPr id="6" name="Picture 6" descr="Text&#10;&#10;Description automatically generated"/>
             <wp:cNvGraphicFramePr>
               <a:graphicFrameLocks xmlns:a="http://schemas.openxmlformats.org/drawingml/2006/main" noChangeAspect="1"/>
             </wp:cNvGraphicFramePr>
@@ -253,7 +260,7 @@
               <a:graphicData uri="http://schemas.openxmlformats.org/drawingml/2006/picture">
                 <pic:pic xmlns:pic="http://schemas.openxmlformats.org/drawingml/2006/picture">
                   <pic:nvPicPr>
-                    <pic:cNvPr id="8" name="Picture 8" descr="A screenshot of a computer&#10;&#10;Description automatically generated with medium confidence"/>
+                    <pic:cNvPr id="6" name="Picture 6" descr="Text&#10;&#10;Description automatically generated"/>
                     <pic:cNvPicPr/>
                   </pic:nvPicPr>
                   <pic:blipFill>
@@ -265,7 +272,7 @@
                   <pic:spPr>
                     <a:xfrm>
                       <a:off x="0" y="0"/>
-                      <a:ext cx="4334256" cy="3511296"/>
+                      <a:ext cx="5943600" cy="3497580"/>
                     </a:xfrm>
                     <a:prstGeom prst="rect">
                       <a:avLst/>
@@ -283,13 +290,7 @@
         <w:pStyle w:val="Caption"/>
       </w:pPr>
       <w:r>
-        <w:t xml:space="preserve">Figure </w:t>
-      </w:r>
-      <w:r>
-        <w:t>3</w:t>
-      </w:r>
-      <w:r>
-        <w:t>: Screenshot of code in Visual Studio</w:t>
+        <w:t>Figure 3: Screenshot of code in Visual Studio</w:t>
       </w:r>
     </w:p>
     <w:p>
@@ -297,20 +298,11 @@
         <w:keepNext/>
       </w:pPr>
       <w:r>
-        <w:rPr>
-          <w:noProof/>
-        </w:rPr>
         <w:drawing>
-          <wp:inline distT="0" distB="0" distL="0" distR="0" wp14:anchorId="3DDBE114" wp14:editId="0DA0A63E">
-            <wp:extent cx="5943600" cy="3422650"/>
-            <wp:effectExtent l="0" t="0" r="0" b="6350"/>
-            <wp:docPr id="3" name="Picture 3" descr="A screenshot of a single employee entered with output">
-              <a:extLst xmlns:a="http://schemas.openxmlformats.org/drawingml/2006/main">
-                <a:ext uri="{C183D7F6-B498-43B3-948B-1728B52AA6E4}">
-                  <adec:decorative xmlns:adec="http://schemas.microsoft.com/office/drawing/2017/decorative" val="0"/>
-                </a:ext>
-              </a:extLst>
-            </wp:docPr>
+          <wp:inline distT="0" distB="0" distL="0" distR="0" wp14:anchorId="07526262" wp14:editId="577A9F0E">
+            <wp:extent cx="5943600" cy="3995420"/>
+            <wp:effectExtent l="0" t="0" r="0" b="5080"/>
+            <wp:docPr id="11" name="Picture 11" descr="Text&#10;&#10;Description automatically generated"/>
             <wp:cNvGraphicFramePr>
               <a:graphicFrameLocks xmlns:a="http://schemas.openxmlformats.org/drawingml/2006/main" noChangeAspect="1"/>
             </wp:cNvGraphicFramePr>
@@ -318,13 +310,7 @@
               <a:graphicData uri="http://schemas.openxmlformats.org/drawingml/2006/picture">
                 <pic:pic xmlns:pic="http://schemas.openxmlformats.org/drawingml/2006/picture">
                   <pic:nvPicPr>
-                    <pic:cNvPr id="3" name="Picture 3" descr="A screenshot of a single employee entered with output">
-                      <a:extLst>
-                        <a:ext uri="{C183D7F6-B498-43B3-948B-1728B52AA6E4}">
-                          <adec:decorative xmlns:adec="http://schemas.microsoft.com/office/drawing/2017/decorative" val="0"/>
-                        </a:ext>
-                      </a:extLst>
-                    </pic:cNvPr>
+                    <pic:cNvPr id="11" name="Picture 11" descr="Text&#10;&#10;Description automatically generated"/>
                     <pic:cNvPicPr/>
                   </pic:nvPicPr>
                   <pic:blipFill>
@@ -336,7 +322,7 @@
                   <pic:spPr>
                     <a:xfrm>
                       <a:off x="0" y="0"/>
-                      <a:ext cx="5943600" cy="3422650"/>
+                      <a:ext cx="5943600" cy="3995420"/>
                     </a:xfrm>
                     <a:prstGeom prst="rect">
                       <a:avLst/>
@@ -356,16 +342,115 @@
       <w:r>
         <w:t xml:space="preserve">Figure </w:t>
       </w:r>
-      <w:fldSimple w:instr=" SEQ Figure \* ARABIC ">
-        <w:r>
-          <w:rPr>
-            <w:noProof/>
-          </w:rPr>
-          <w:t>2</w:t>
-        </w:r>
-      </w:fldSimple>
-      <w:r>
-        <w:t>: Screenshot of single employee with output</w:t>
+      <w:r>
+        <w:t>1</w:t>
+      </w:r>
+      <w:r>
+        <w:t xml:space="preserve">: Screenshot of </w:t>
+      </w:r>
+      <w:r>
+        <w:t>Employee Input and “all” output</w:t>
+      </w:r>
+    </w:p>
+    <w:p>
+      <w:pPr>
+        <w:keepNext/>
+      </w:pPr>
+      <w:r>
+        <w:lastRenderedPageBreak/>
+        <w:drawing>
+          <wp:inline distT="0" distB="0" distL="0" distR="0" wp14:anchorId="6850344E" wp14:editId="4DC2AE3D">
+            <wp:extent cx="5943600" cy="3491865"/>
+            <wp:effectExtent l="0" t="0" r="0" b="0"/>
+            <wp:docPr id="13" name="Picture 13" descr="Text&#10;&#10;Description automatically generated"/>
+            <wp:cNvGraphicFramePr>
+              <a:graphicFrameLocks xmlns:a="http://schemas.openxmlformats.org/drawingml/2006/main" noChangeAspect="1"/>
+            </wp:cNvGraphicFramePr>
+            <a:graphic xmlns:a="http://schemas.openxmlformats.org/drawingml/2006/main">
+              <a:graphicData uri="http://schemas.openxmlformats.org/drawingml/2006/picture">
+                <pic:pic xmlns:pic="http://schemas.openxmlformats.org/drawingml/2006/picture">
+                  <pic:nvPicPr>
+                    <pic:cNvPr id="13" name="Picture 13" descr="Text&#10;&#10;Description automatically generated"/>
+                    <pic:cNvPicPr/>
+                  </pic:nvPicPr>
+                  <pic:blipFill>
+                    <a:blip r:embed="rId11"/>
+                    <a:stretch>
+                      <a:fillRect/>
+                    </a:stretch>
+                  </pic:blipFill>
+                  <pic:spPr>
+                    <a:xfrm>
+                      <a:off x="0" y="0"/>
+                      <a:ext cx="5943600" cy="3491865"/>
+                    </a:xfrm>
+                    <a:prstGeom prst="rect">
+                      <a:avLst/>
+                    </a:prstGeom>
+                  </pic:spPr>
+                </pic:pic>
+              </a:graphicData>
+            </a:graphic>
+          </wp:inline>
+        </w:drawing>
+      </w:r>
+    </w:p>
+    <w:p>
+      <w:pPr>
+        <w:pStyle w:val="Caption"/>
+      </w:pPr>
+      <w:r>
+        <w:t xml:space="preserve">Figure 1: Screenshot of </w:t>
+      </w:r>
+      <w:r>
+        <w:t>no data returned and date selection instead of “all”.</w:t>
+      </w:r>
+    </w:p>
+    <w:p>
+      <w:r>
+        <w:drawing>
+          <wp:inline distT="0" distB="0" distL="0" distR="0" wp14:anchorId="6C7BEA6A" wp14:editId="68DCC730">
+            <wp:extent cx="5943600" cy="2992755"/>
+            <wp:effectExtent l="0" t="0" r="0" b="0"/>
+            <wp:docPr id="14" name="Picture 14" descr="Text&#10;&#10;Description automatically generated"/>
+            <wp:cNvGraphicFramePr>
+              <a:graphicFrameLocks xmlns:a="http://schemas.openxmlformats.org/drawingml/2006/main" noChangeAspect="1"/>
+            </wp:cNvGraphicFramePr>
+            <a:graphic xmlns:a="http://schemas.openxmlformats.org/drawingml/2006/main">
+              <a:graphicData uri="http://schemas.openxmlformats.org/drawingml/2006/picture">
+                <pic:pic xmlns:pic="http://schemas.openxmlformats.org/drawingml/2006/picture">
+                  <pic:nvPicPr>
+                    <pic:cNvPr id="14" name="Picture 14" descr="Text&#10;&#10;Description automatically generated"/>
+                    <pic:cNvPicPr/>
+                  </pic:nvPicPr>
+                  <pic:blipFill>
+                    <a:blip r:embed="rId12"/>
+                    <a:stretch>
+                      <a:fillRect/>
+                    </a:stretch>
+                  </pic:blipFill>
+                  <pic:spPr>
+                    <a:xfrm>
+                      <a:off x="0" y="0"/>
+                      <a:ext cx="5943600" cy="2992755"/>
+                    </a:xfrm>
+                    <a:prstGeom prst="rect">
+                      <a:avLst/>
+                    </a:prstGeom>
+                  </pic:spPr>
+                </pic:pic>
+              </a:graphicData>
+            </a:graphic>
+          </wp:inline>
+        </w:drawing>
+      </w:r>
+    </w:p>
+    <w:p>
+      <w:pPr>
+        <w:pStyle w:val="Caption"/>
+      </w:pPr>
+      <w:r>
+        <w:t>Figure 4: Screenshot of payroll.txt file in Visual Studio</w:t>
       </w:r>
     </w:p>
     <w:p/>
@@ -394,7 +479,7 @@
                     <pic:cNvPicPr/>
                   </pic:nvPicPr>
                   <pic:blipFill>
-                    <a:blip r:embed="rId11"/>
+                    <a:blip r:embed="rId13"/>
                     <a:stretch>
                       <a:fillRect/>
                     </a:stretch>
@@ -459,7 +544,7 @@
                     <pic:cNvPicPr/>
                   </pic:nvPicPr>
                   <pic:blipFill>
-                    <a:blip r:embed="rId12"/>
+                    <a:blip r:embed="rId14"/>
                     <a:stretch>
                       <a:fillRect/>
                     </a:stretch>
@@ -1271,6 +1356,15 @@
 </file>
 
 <file path=customXml/item1.xml><?xml version="1.0" encoding="utf-8"?>
+<?mso-contentType ?>
+<FormTemplates xmlns="http://schemas.microsoft.com/sharepoint/v3/contenttype/forms">
+  <Display>DocumentLibraryForm</Display>
+  <Edit>DocumentLibraryForm</Edit>
+  <New>DocumentLibraryForm</New>
+</FormTemplates>
+</file>
+
+<file path=customXml/item2.xml><?xml version="1.0" encoding="utf-8"?>
 <ct:contentTypeSchema xmlns:ct="http://schemas.microsoft.com/office/2006/metadata/contentType" xmlns:ma="http://schemas.microsoft.com/office/2006/metadata/properties/metaAttributes" ct:_="" ma:_="" ma:contentTypeName="Document" ma:contentTypeID="0x010100C4A1E42052F80C498BFA3A69DC323C57" ma:contentTypeVersion="5" ma:contentTypeDescription="Create a new document." ma:contentTypeScope="" ma:versionID="48e656ccdf395973ed999be560fe5fd5">
   <xsd:schema xmlns:xsd="http://www.w3.org/2001/XMLSchema" xmlns:xs="http://www.w3.org/2001/XMLSchema" xmlns:p="http://schemas.microsoft.com/office/2006/metadata/properties" xmlns:ns3="5f6c2783-1936-40ab-bedd-86ab0c45707f" targetNamespace="http://schemas.microsoft.com/office/2006/metadata/properties" ma:root="true" ma:fieldsID="0f204bca46374d2b0d976344ca77302b" ns3:_="">
     <xsd:import namespace="5f6c2783-1936-40ab-bedd-86ab0c45707f"/>
@@ -1422,15 +1516,6 @@
 </ct:contentTypeSchema>
 </file>
 
-<file path=customXml/item2.xml><?xml version="1.0" encoding="utf-8"?>
-<?mso-contentType ?>
-<FormTemplates xmlns="http://schemas.microsoft.com/sharepoint/v3/contenttype/forms">
-  <Display>DocumentLibraryForm</Display>
-  <Edit>DocumentLibraryForm</Edit>
-  <New>DocumentLibraryForm</New>
-</FormTemplates>
-</file>
-
 <file path=customXml/item3.xml><?xml version="1.0" encoding="utf-8"?>
 <p:properties xmlns:p="http://schemas.microsoft.com/office/2006/metadata/properties" xmlns:xsi="http://www.w3.org/2001/XMLSchema-instance" xmlns:pc="http://schemas.microsoft.com/office/infopath/2007/PartnerControls">
   <documentManagement/>
@@ -1438,6 +1523,14 @@
 </file>
 
 <file path=customXml/itemProps1.xml><?xml version="1.0" encoding="utf-8"?>
+<ds:datastoreItem xmlns:ds="http://schemas.openxmlformats.org/officeDocument/2006/customXml" ds:itemID="{CCEC1E48-D63D-4242-A065-5AB4FE487E2B}">
+  <ds:schemaRefs>
+    <ds:schemaRef ds:uri="http://schemas.microsoft.com/sharepoint/v3/contenttype/forms"/>
+  </ds:schemaRefs>
+</ds:datastoreItem>
+</file>
+
+<file path=customXml/itemProps2.xml><?xml version="1.0" encoding="utf-8"?>
 <ds:datastoreItem xmlns:ds="http://schemas.openxmlformats.org/officeDocument/2006/customXml" ds:itemID="{EFB9C479-C07A-4A44-B8CB-F09F467A837E}">
   <ds:schemaRefs>
     <ds:schemaRef ds:uri="http://schemas.microsoft.com/office/2006/metadata/contentType"/>
@@ -1455,14 +1548,6 @@
 </ds:datastoreItem>
 </file>
 
-<file path=customXml/itemProps2.xml><?xml version="1.0" encoding="utf-8"?>
-<ds:datastoreItem xmlns:ds="http://schemas.openxmlformats.org/officeDocument/2006/customXml" ds:itemID="{CCEC1E48-D63D-4242-A065-5AB4FE487E2B}">
-  <ds:schemaRefs>
-    <ds:schemaRef ds:uri="http://schemas.microsoft.com/sharepoint/v3/contenttype/forms"/>
-  </ds:schemaRefs>
-</ds:datastoreItem>
-</file>
-
 <file path=customXml/itemProps3.xml><?xml version="1.0" encoding="utf-8"?>
 <ds:datastoreItem xmlns:ds="http://schemas.openxmlformats.org/officeDocument/2006/customXml" ds:itemID="{B0A97FF5-8E86-44BA-8F33-D8BD1290A545}">
   <ds:schemaRefs>

</xml_diff>